<commit_message>
Change made to hyperdrive notebook and train.py
</commit_message>
<xml_diff>
--- a/starter_file/Snapshots.docx
+++ b/starter_file/Snapshots.docx
@@ -88,12 +88,225 @@
       </w:r>
     </w:p>
     <w:p/>
+    <w:p/>
+    <w:p/>
+    <w:p/>
     <w:p>
+      <w:r>
+        <w:rPr>
+          <w:noProof/>
+        </w:rPr>
+        <w:drawing>
+          <wp:inline distT="0" distB="0" distL="0" distR="0" wp14:anchorId="0BBB1609" wp14:editId="506BAF10">
+            <wp:extent cx="5943600" cy="1657985"/>
+            <wp:effectExtent l="0" t="0" r="0" b="0"/>
+            <wp:docPr id="3" name="Picture 3"/>
+            <wp:cNvGraphicFramePr>
+              <a:graphicFrameLocks xmlns:a="http://schemas.openxmlformats.org/drawingml/2006/main" noChangeAspect="1"/>
+            </wp:cNvGraphicFramePr>
+            <a:graphic xmlns:a="http://schemas.openxmlformats.org/drawingml/2006/main">
+              <a:graphicData uri="http://schemas.openxmlformats.org/drawingml/2006/picture">
+                <pic:pic xmlns:pic="http://schemas.openxmlformats.org/drawingml/2006/picture">
+                  <pic:nvPicPr>
+                    <pic:cNvPr id="1" name=""/>
+                    <pic:cNvPicPr/>
+                  </pic:nvPicPr>
+                  <pic:blipFill>
+                    <a:blip r:embed="rId6"/>
+                    <a:stretch>
+                      <a:fillRect/>
+                    </a:stretch>
+                  </pic:blipFill>
+                  <pic:spPr>
+                    <a:xfrm>
+                      <a:off x="0" y="0"/>
+                      <a:ext cx="5943600" cy="1657985"/>
+                    </a:xfrm>
+                    <a:prstGeom prst="rect">
+                      <a:avLst/>
+                    </a:prstGeom>
+                  </pic:spPr>
+                </pic:pic>
+              </a:graphicData>
+            </a:graphic>
+          </wp:inline>
+        </w:drawing>
+      </w:r>
+    </w:p>
+    <w:p>
+      <w:r>
+        <w:rPr>
+          <w:noProof/>
+        </w:rPr>
+        <w:lastRenderedPageBreak/>
+        <w:drawing>
+          <wp:inline distT="0" distB="0" distL="0" distR="0" wp14:anchorId="04E48C4A" wp14:editId="7071C9A0">
+            <wp:extent cx="5943600" cy="1999615"/>
+            <wp:effectExtent l="0" t="0" r="0" b="635"/>
+            <wp:docPr id="4" name="Picture 4"/>
+            <wp:cNvGraphicFramePr>
+              <a:graphicFrameLocks xmlns:a="http://schemas.openxmlformats.org/drawingml/2006/main" noChangeAspect="1"/>
+            </wp:cNvGraphicFramePr>
+            <a:graphic xmlns:a="http://schemas.openxmlformats.org/drawingml/2006/main">
+              <a:graphicData uri="http://schemas.openxmlformats.org/drawingml/2006/picture">
+                <pic:pic xmlns:pic="http://schemas.openxmlformats.org/drawingml/2006/picture">
+                  <pic:nvPicPr>
+                    <pic:cNvPr id="1" name=""/>
+                    <pic:cNvPicPr/>
+                  </pic:nvPicPr>
+                  <pic:blipFill>
+                    <a:blip r:embed="rId7"/>
+                    <a:stretch>
+                      <a:fillRect/>
+                    </a:stretch>
+                  </pic:blipFill>
+                  <pic:spPr>
+                    <a:xfrm>
+                      <a:off x="0" y="0"/>
+                      <a:ext cx="5943600" cy="1999615"/>
+                    </a:xfrm>
+                    <a:prstGeom prst="rect">
+                      <a:avLst/>
+                    </a:prstGeom>
+                  </pic:spPr>
+                </pic:pic>
+              </a:graphicData>
+            </a:graphic>
+          </wp:inline>
+        </w:drawing>
+      </w:r>
+    </w:p>
+    <w:p>
+      <w:r>
+        <w:rPr>
+          <w:noProof/>
+        </w:rPr>
+        <w:drawing>
+          <wp:inline distT="0" distB="0" distL="0" distR="0" wp14:anchorId="7E67CFED" wp14:editId="55EC7C30">
+            <wp:extent cx="5943600" cy="2766060"/>
+            <wp:effectExtent l="0" t="0" r="0" b="0"/>
+            <wp:docPr id="5" name="Picture 5"/>
+            <wp:cNvGraphicFramePr>
+              <a:graphicFrameLocks xmlns:a="http://schemas.openxmlformats.org/drawingml/2006/main" noChangeAspect="1"/>
+            </wp:cNvGraphicFramePr>
+            <a:graphic xmlns:a="http://schemas.openxmlformats.org/drawingml/2006/main">
+              <a:graphicData uri="http://schemas.openxmlformats.org/drawingml/2006/picture">
+                <pic:pic xmlns:pic="http://schemas.openxmlformats.org/drawingml/2006/picture">
+                  <pic:nvPicPr>
+                    <pic:cNvPr id="1" name=""/>
+                    <pic:cNvPicPr/>
+                  </pic:nvPicPr>
+                  <pic:blipFill>
+                    <a:blip r:embed="rId8"/>
+                    <a:stretch>
+                      <a:fillRect/>
+                    </a:stretch>
+                  </pic:blipFill>
+                  <pic:spPr>
+                    <a:xfrm>
+                      <a:off x="0" y="0"/>
+                      <a:ext cx="5943600" cy="2766060"/>
+                    </a:xfrm>
+                    <a:prstGeom prst="rect">
+                      <a:avLst/>
+                    </a:prstGeom>
+                  </pic:spPr>
+                </pic:pic>
+              </a:graphicData>
+            </a:graphic>
+          </wp:inline>
+        </w:drawing>
+      </w:r>
+    </w:p>
+    <w:p/>
+    <w:p>
+      <w:r>
+        <w:rPr>
+          <w:noProof/>
+        </w:rPr>
+        <w:drawing>
+          <wp:inline distT="0" distB="0" distL="0" distR="0" wp14:anchorId="5B4C85F7" wp14:editId="56890D98">
+            <wp:extent cx="5943600" cy="2120265"/>
+            <wp:effectExtent l="0" t="0" r="0" b="0"/>
+            <wp:docPr id="6" name="Picture 6"/>
+            <wp:cNvGraphicFramePr>
+              <a:graphicFrameLocks xmlns:a="http://schemas.openxmlformats.org/drawingml/2006/main" noChangeAspect="1"/>
+            </wp:cNvGraphicFramePr>
+            <a:graphic xmlns:a="http://schemas.openxmlformats.org/drawingml/2006/main">
+              <a:graphicData uri="http://schemas.openxmlformats.org/drawingml/2006/picture">
+                <pic:pic xmlns:pic="http://schemas.openxmlformats.org/drawingml/2006/picture">
+                  <pic:nvPicPr>
+                    <pic:cNvPr id="1" name=""/>
+                    <pic:cNvPicPr/>
+                  </pic:nvPicPr>
+                  <pic:blipFill>
+                    <a:blip r:embed="rId9"/>
+                    <a:stretch>
+                      <a:fillRect/>
+                    </a:stretch>
+                  </pic:blipFill>
+                  <pic:spPr>
+                    <a:xfrm>
+                      <a:off x="0" y="0"/>
+                      <a:ext cx="5943600" cy="2120265"/>
+                    </a:xfrm>
+                    <a:prstGeom prst="rect">
+                      <a:avLst/>
+                    </a:prstGeom>
+                  </pic:spPr>
+                </pic:pic>
+              </a:graphicData>
+            </a:graphic>
+          </wp:inline>
+        </w:drawing>
+      </w:r>
+    </w:p>
+    <w:p/>
+    <w:p>
+      <w:r>
+        <w:rPr>
+          <w:noProof/>
+        </w:rPr>
+        <w:lastRenderedPageBreak/>
+        <w:drawing>
+          <wp:inline distT="0" distB="0" distL="0" distR="0" wp14:anchorId="77EB5BFC" wp14:editId="52BE3CB7">
+            <wp:extent cx="5943600" cy="1410335"/>
+            <wp:effectExtent l="0" t="0" r="0" b="0"/>
+            <wp:docPr id="7" name="Picture 7"/>
+            <wp:cNvGraphicFramePr>
+              <a:graphicFrameLocks xmlns:a="http://schemas.openxmlformats.org/drawingml/2006/main" noChangeAspect="1"/>
+            </wp:cNvGraphicFramePr>
+            <a:graphic xmlns:a="http://schemas.openxmlformats.org/drawingml/2006/main">
+              <a:graphicData uri="http://schemas.openxmlformats.org/drawingml/2006/picture">
+                <pic:pic xmlns:pic="http://schemas.openxmlformats.org/drawingml/2006/picture">
+                  <pic:nvPicPr>
+                    <pic:cNvPr id="1" name=""/>
+                    <pic:cNvPicPr/>
+                  </pic:nvPicPr>
+                  <pic:blipFill>
+                    <a:blip r:embed="rId10"/>
+                    <a:stretch>
+                      <a:fillRect/>
+                    </a:stretch>
+                  </pic:blipFill>
+                  <pic:spPr>
+                    <a:xfrm>
+                      <a:off x="0" y="0"/>
+                      <a:ext cx="5943600" cy="1410335"/>
+                    </a:xfrm>
+                    <a:prstGeom prst="rect">
+                      <a:avLst/>
+                    </a:prstGeom>
+                  </pic:spPr>
+                </pic:pic>
+              </a:graphicData>
+            </a:graphic>
+          </wp:inline>
+        </w:drawing>
+      </w:r>
       <w:bookmarkStart w:id="0" w:name="_GoBack"/>
       <w:bookmarkEnd w:id="0"/>
     </w:p>
-    <w:p/>
-    <w:p/>
     <w:sectPr>
       <w:pgSz w:w="12240" w:h="15840"/>
       <w:pgMar w:top="1440" w:right="1440" w:bottom="1440" w:left="1440" w:header="720" w:footer="720" w:gutter="0"/>
@@ -227,6 +440,7 @@
     <w:lsdException w:name="HTML Sample" w:semiHidden="1" w:unhideWhenUsed="1"/>
     <w:lsdException w:name="HTML Typewriter" w:semiHidden="1" w:unhideWhenUsed="1"/>
     <w:lsdException w:name="HTML Variable" w:semiHidden="1" w:unhideWhenUsed="1"/>
+    <w:lsdException w:name="Normal Table" w:semiHidden="1" w:unhideWhenUsed="1"/>
     <w:lsdException w:name="annotation subject" w:semiHidden="1" w:unhideWhenUsed="1"/>
     <w:lsdException w:name="No List" w:semiHidden="1" w:unhideWhenUsed="1"/>
     <w:lsdException w:name="Outline List 1" w:semiHidden="1" w:unhideWhenUsed="1"/>
@@ -273,8 +487,10 @@
     <w:lsdException w:name="Table Subtle 2" w:semiHidden="1" w:unhideWhenUsed="1"/>
     <w:lsdException w:name="Table Web 1" w:semiHidden="1" w:unhideWhenUsed="1"/>
     <w:lsdException w:name="Table Web 2" w:semiHidden="1" w:unhideWhenUsed="1"/>
+    <w:lsdException w:name="Table Web 3" w:semiHidden="1" w:unhideWhenUsed="1"/>
     <w:lsdException w:name="Balloon Text" w:semiHidden="1" w:unhideWhenUsed="1"/>
     <w:lsdException w:name="Table Grid" w:uiPriority="39"/>
+    <w:lsdException w:name="Table Theme" w:semiHidden="1" w:unhideWhenUsed="1"/>
     <w:lsdException w:name="Placeholder Text" w:semiHidden="1"/>
     <w:lsdException w:name="No Spacing" w:uiPriority="1" w:qFormat="1"/>
     <w:lsdException w:name="Light Shading" w:uiPriority="60"/>

</xml_diff>

<commit_message>
enable application insight while deploying model
</commit_message>
<xml_diff>
--- a/starter_file/Snapshots.docx
+++ b/starter_file/Snapshots.docx
@@ -304,8 +304,122 @@
           </wp:inline>
         </w:drawing>
       </w:r>
+    </w:p>
+    <w:p/>
+    <w:p/>
+    <w:p>
+      <w:pPr>
+        <w:rPr>
+          <w:b/>
+          <w:bCs/>
+        </w:rPr>
+      </w:pPr>
+      <w:r>
+        <w:rPr>
+          <w:noProof/>
+        </w:rPr>
+        <w:drawing>
+          <wp:inline distT="0" distB="0" distL="0" distR="0" wp14:anchorId="202986BA" wp14:editId="04E4FEAA">
+            <wp:extent cx="5943600" cy="2928620"/>
+            <wp:effectExtent l="0" t="0" r="0" b="5080"/>
+            <wp:docPr id="8" name="Picture 8"/>
+            <wp:cNvGraphicFramePr>
+              <a:graphicFrameLocks xmlns:a="http://schemas.openxmlformats.org/drawingml/2006/main" noChangeAspect="1"/>
+            </wp:cNvGraphicFramePr>
+            <a:graphic xmlns:a="http://schemas.openxmlformats.org/drawingml/2006/main">
+              <a:graphicData uri="http://schemas.openxmlformats.org/drawingml/2006/picture">
+                <pic:pic xmlns:pic="http://schemas.openxmlformats.org/drawingml/2006/picture">
+                  <pic:nvPicPr>
+                    <pic:cNvPr id="1" name=""/>
+                    <pic:cNvPicPr/>
+                  </pic:nvPicPr>
+                  <pic:blipFill>
+                    <a:blip r:embed="rId11"/>
+                    <a:stretch>
+                      <a:fillRect/>
+                    </a:stretch>
+                  </pic:blipFill>
+                  <pic:spPr>
+                    <a:xfrm>
+                      <a:off x="0" y="0"/>
+                      <a:ext cx="5943600" cy="2928620"/>
+                    </a:xfrm>
+                    <a:prstGeom prst="rect">
+                      <a:avLst/>
+                    </a:prstGeom>
+                  </pic:spPr>
+                </pic:pic>
+              </a:graphicData>
+            </a:graphic>
+          </wp:inline>
+        </w:drawing>
+      </w:r>
+    </w:p>
+    <w:p>
+      <w:pPr>
+        <w:rPr>
+          <w:b/>
+          <w:bCs/>
+        </w:rPr>
+      </w:pPr>
+    </w:p>
+    <w:p>
+      <w:pPr>
+        <w:rPr>
+          <w:b/>
+          <w:bCs/>
+        </w:rPr>
+      </w:pPr>
       <w:bookmarkStart w:id="0" w:name="_GoBack"/>
+      <w:r>
+        <w:rPr>
+          <w:noProof/>
+        </w:rPr>
+        <w:drawing>
+          <wp:inline distT="0" distB="0" distL="0" distR="0" wp14:anchorId="79188BF4" wp14:editId="483E59C1">
+            <wp:extent cx="5943600" cy="2590800"/>
+            <wp:effectExtent l="0" t="0" r="0" b="0"/>
+            <wp:docPr id="9" name="Picture 9"/>
+            <wp:cNvGraphicFramePr>
+              <a:graphicFrameLocks xmlns:a="http://schemas.openxmlformats.org/drawingml/2006/main" noChangeAspect="1"/>
+            </wp:cNvGraphicFramePr>
+            <a:graphic xmlns:a="http://schemas.openxmlformats.org/drawingml/2006/main">
+              <a:graphicData uri="http://schemas.openxmlformats.org/drawingml/2006/picture">
+                <pic:pic xmlns:pic="http://schemas.openxmlformats.org/drawingml/2006/picture">
+                  <pic:nvPicPr>
+                    <pic:cNvPr id="1" name=""/>
+                    <pic:cNvPicPr/>
+                  </pic:nvPicPr>
+                  <pic:blipFill>
+                    <a:blip r:embed="rId12"/>
+                    <a:stretch>
+                      <a:fillRect/>
+                    </a:stretch>
+                  </pic:blipFill>
+                  <pic:spPr>
+                    <a:xfrm>
+                      <a:off x="0" y="0"/>
+                      <a:ext cx="5943600" cy="2590800"/>
+                    </a:xfrm>
+                    <a:prstGeom prst="rect">
+                      <a:avLst/>
+                    </a:prstGeom>
+                  </pic:spPr>
+                </pic:pic>
+              </a:graphicData>
+            </a:graphic>
+          </wp:inline>
+        </w:drawing>
+      </w:r>
       <w:bookmarkEnd w:id="0"/>
+    </w:p>
+    <w:p>
+      <w:pPr>
+        <w:rPr>
+          <w:b/>
+          <w:bCs/>
+        </w:rPr>
+      </w:pPr>
     </w:p>
     <w:sectPr>
       <w:pgSz w:w="12240" w:h="15840"/>

</xml_diff>

<commit_message>
updated automl notebook to change model deployment to local webservice
</commit_message>
<xml_diff>
--- a/starter_file/Snapshots.docx
+++ b/starter_file/Snapshots.docx
@@ -8,9 +8,9 @@
           <w:noProof/>
         </w:rPr>
         <w:drawing>
-          <wp:inline distT="0" distB="0" distL="0" distR="0" wp14:anchorId="6A996D0E" wp14:editId="1FF7E379">
-            <wp:extent cx="5943600" cy="2450465"/>
-            <wp:effectExtent l="0" t="0" r="0" b="6985"/>
+          <wp:inline distT="0" distB="0" distL="0" distR="0" wp14:anchorId="76D8A8D3" wp14:editId="50CCCC2C">
+            <wp:extent cx="5943600" cy="3217545"/>
+            <wp:effectExtent l="0" t="0" r="0" b="1905"/>
             <wp:docPr id="1" name="Picture 1"/>
             <wp:cNvGraphicFramePr>
               <a:graphicFrameLocks xmlns:a="http://schemas.openxmlformats.org/drawingml/2006/main" noChangeAspect="1"/>
@@ -31,7 +31,7 @@
                   <pic:spPr>
                     <a:xfrm>
                       <a:off x="0" y="0"/>
-                      <a:ext cx="5943600" cy="2450465"/>
+                      <a:ext cx="5943600" cy="3217545"/>
                     </a:xfrm>
                     <a:prstGeom prst="rect">
                       <a:avLst/>
@@ -51,10 +51,10 @@
           <w:noProof/>
         </w:rPr>
         <w:drawing>
-          <wp:inline distT="0" distB="0" distL="0" distR="0" wp14:anchorId="2A95B696" wp14:editId="20235727">
-            <wp:extent cx="5943600" cy="2268855"/>
+          <wp:inline distT="0" distB="0" distL="0" distR="0" wp14:anchorId="577BEF2F" wp14:editId="22D2C1F5">
+            <wp:extent cx="5943600" cy="2498725"/>
             <wp:effectExtent l="0" t="0" r="0" b="0"/>
-            <wp:docPr id="2" name="Picture 2"/>
+            <wp:docPr id="11" name="Picture 11"/>
             <wp:cNvGraphicFramePr>
               <a:graphicFrameLocks xmlns:a="http://schemas.openxmlformats.org/drawingml/2006/main" noChangeAspect="1"/>
             </wp:cNvGraphicFramePr>
@@ -74,7 +74,7 @@
                   <pic:spPr>
                     <a:xfrm>
                       <a:off x="0" y="0"/>
-                      <a:ext cx="5943600" cy="2268855"/>
+                      <a:ext cx="5943600" cy="2498725"/>
                     </a:xfrm>
                     <a:prstGeom prst="rect">
                       <a:avLst/>
@@ -88,19 +88,17 @@
       </w:r>
     </w:p>
     <w:p/>
-    <w:p/>
-    <w:p/>
-    <w:p/>
     <w:p>
       <w:r>
         <w:rPr>
           <w:noProof/>
         </w:rPr>
+        <w:lastRenderedPageBreak/>
         <w:drawing>
-          <wp:inline distT="0" distB="0" distL="0" distR="0" wp14:anchorId="0BBB1609" wp14:editId="506BAF10">
-            <wp:extent cx="5943600" cy="1657985"/>
-            <wp:effectExtent l="0" t="0" r="0" b="0"/>
-            <wp:docPr id="3" name="Picture 3"/>
+          <wp:inline distT="0" distB="0" distL="0" distR="0" wp14:anchorId="22C5B5D2" wp14:editId="0A68E3AA">
+            <wp:extent cx="5943600" cy="2491740"/>
+            <wp:effectExtent l="0" t="0" r="0" b="3810"/>
+            <wp:docPr id="12" name="Picture 12"/>
             <wp:cNvGraphicFramePr>
               <a:graphicFrameLocks xmlns:a="http://schemas.openxmlformats.org/drawingml/2006/main" noChangeAspect="1"/>
             </wp:cNvGraphicFramePr>
@@ -120,7 +118,7 @@
                   <pic:spPr>
                     <a:xfrm>
                       <a:off x="0" y="0"/>
-                      <a:ext cx="5943600" cy="1657985"/>
+                      <a:ext cx="5943600" cy="2491740"/>
                     </a:xfrm>
                     <a:prstGeom prst="rect">
                       <a:avLst/>
@@ -133,17 +131,17 @@
         </w:drawing>
       </w:r>
     </w:p>
+    <w:p/>
     <w:p>
       <w:r>
         <w:rPr>
           <w:noProof/>
         </w:rPr>
-        <w:lastRenderedPageBreak/>
         <w:drawing>
-          <wp:inline distT="0" distB="0" distL="0" distR="0" wp14:anchorId="04E48C4A" wp14:editId="7071C9A0">
-            <wp:extent cx="5943600" cy="1999615"/>
-            <wp:effectExtent l="0" t="0" r="0" b="635"/>
-            <wp:docPr id="4" name="Picture 4"/>
+          <wp:inline distT="0" distB="0" distL="0" distR="0" wp14:anchorId="13742BDB" wp14:editId="0FE15021">
+            <wp:extent cx="5943600" cy="2729230"/>
+            <wp:effectExtent l="0" t="0" r="0" b="0"/>
+            <wp:docPr id="13" name="Picture 13"/>
             <wp:cNvGraphicFramePr>
               <a:graphicFrameLocks xmlns:a="http://schemas.openxmlformats.org/drawingml/2006/main" noChangeAspect="1"/>
             </wp:cNvGraphicFramePr>
@@ -163,7 +161,7 @@
                   <pic:spPr>
                     <a:xfrm>
                       <a:off x="0" y="0"/>
-                      <a:ext cx="5943600" cy="1999615"/>
+                      <a:ext cx="5943600" cy="2729230"/>
                     </a:xfrm>
                     <a:prstGeom prst="rect">
                       <a:avLst/>
@@ -182,10 +180,10 @@
           <w:noProof/>
         </w:rPr>
         <w:drawing>
-          <wp:inline distT="0" distB="0" distL="0" distR="0" wp14:anchorId="7E67CFED" wp14:editId="55EC7C30">
-            <wp:extent cx="5943600" cy="2766060"/>
+          <wp:inline distT="0" distB="0" distL="0" distR="0" wp14:anchorId="636381CB" wp14:editId="70E1B7F9">
+            <wp:extent cx="5943600" cy="784860"/>
             <wp:effectExtent l="0" t="0" r="0" b="0"/>
-            <wp:docPr id="5" name="Picture 5"/>
+            <wp:docPr id="14" name="Picture 14"/>
             <wp:cNvGraphicFramePr>
               <a:graphicFrameLocks xmlns:a="http://schemas.openxmlformats.org/drawingml/2006/main" noChangeAspect="1"/>
             </wp:cNvGraphicFramePr>
@@ -205,7 +203,7 @@
                   <pic:spPr>
                     <a:xfrm>
                       <a:off x="0" y="0"/>
-                      <a:ext cx="5943600" cy="2766060"/>
+                      <a:ext cx="5943600" cy="784860"/>
                     </a:xfrm>
                     <a:prstGeom prst="rect">
                       <a:avLst/>
@@ -220,15 +218,21 @@
     </w:p>
     <w:p/>
     <w:p>
+      <w:bookmarkStart w:id="0" w:name="_GoBack"/>
+      <w:bookmarkEnd w:id="0"/>
+    </w:p>
+    <w:p/>
+    <w:p>
       <w:r>
         <w:rPr>
           <w:noProof/>
         </w:rPr>
+        <w:lastRenderedPageBreak/>
         <w:drawing>
-          <wp:inline distT="0" distB="0" distL="0" distR="0" wp14:anchorId="5B4C85F7" wp14:editId="56890D98">
-            <wp:extent cx="5943600" cy="2120265"/>
+          <wp:inline distT="0" distB="0" distL="0" distR="0" wp14:anchorId="78FC2370" wp14:editId="11EE7257">
+            <wp:extent cx="5943600" cy="2804160"/>
             <wp:effectExtent l="0" t="0" r="0" b="0"/>
-            <wp:docPr id="6" name="Picture 6"/>
+            <wp:docPr id="10" name="Picture 10"/>
             <wp:cNvGraphicFramePr>
               <a:graphicFrameLocks xmlns:a="http://schemas.openxmlformats.org/drawingml/2006/main" noChangeAspect="1"/>
             </wp:cNvGraphicFramePr>
@@ -248,7 +252,7 @@
                   <pic:spPr>
                     <a:xfrm>
                       <a:off x="0" y="0"/>
-                      <a:ext cx="5943600" cy="2120265"/>
+                      <a:ext cx="5943600" cy="2804160"/>
                     </a:xfrm>
                     <a:prstGeom prst="rect">
                       <a:avLst/>
@@ -262,17 +266,19 @@
       </w:r>
     </w:p>
     <w:p/>
+    <w:p/>
+    <w:p/>
+    <w:p/>
     <w:p>
       <w:r>
         <w:rPr>
           <w:noProof/>
         </w:rPr>
-        <w:lastRenderedPageBreak/>
         <w:drawing>
-          <wp:inline distT="0" distB="0" distL="0" distR="0" wp14:anchorId="77EB5BFC" wp14:editId="52BE3CB7">
-            <wp:extent cx="5943600" cy="1410335"/>
+          <wp:inline distT="0" distB="0" distL="0" distR="0" wp14:anchorId="0BBB1609" wp14:editId="506BAF10">
+            <wp:extent cx="5943600" cy="1657985"/>
             <wp:effectExtent l="0" t="0" r="0" b="0"/>
-            <wp:docPr id="7" name="Picture 7"/>
+            <wp:docPr id="3" name="Picture 3"/>
             <wp:cNvGraphicFramePr>
               <a:graphicFrameLocks xmlns:a="http://schemas.openxmlformats.org/drawingml/2006/main" noChangeAspect="1"/>
             </wp:cNvGraphicFramePr>
@@ -292,7 +298,7 @@
                   <pic:spPr>
                     <a:xfrm>
                       <a:off x="0" y="0"/>
-                      <a:ext cx="5943600" cy="1410335"/>
+                      <a:ext cx="5943600" cy="1657985"/>
                     </a:xfrm>
                     <a:prstGeom prst="rect">
                       <a:avLst/>
@@ -305,24 +311,16 @@
         </w:drawing>
       </w:r>
     </w:p>
-    <w:p/>
-    <w:p/>
-    <w:p>
-      <w:pPr>
-        <w:rPr>
-          <w:b/>
-          <w:bCs/>
-        </w:rPr>
-      </w:pPr>
+    <w:p>
       <w:r>
         <w:rPr>
           <w:noProof/>
         </w:rPr>
         <w:drawing>
-          <wp:inline distT="0" distB="0" distL="0" distR="0" wp14:anchorId="202986BA" wp14:editId="04E4FEAA">
-            <wp:extent cx="5943600" cy="2928620"/>
-            <wp:effectExtent l="0" t="0" r="0" b="5080"/>
-            <wp:docPr id="8" name="Picture 8"/>
+          <wp:inline distT="0" distB="0" distL="0" distR="0" wp14:anchorId="04E48C4A" wp14:editId="7071C9A0">
+            <wp:extent cx="5943600" cy="1999615"/>
+            <wp:effectExtent l="0" t="0" r="0" b="635"/>
+            <wp:docPr id="4" name="Picture 4"/>
             <wp:cNvGraphicFramePr>
               <a:graphicFrameLocks xmlns:a="http://schemas.openxmlformats.org/drawingml/2006/main" noChangeAspect="1"/>
             </wp:cNvGraphicFramePr>
@@ -342,7 +340,7 @@
                   <pic:spPr>
                     <a:xfrm>
                       <a:off x="0" y="0"/>
-                      <a:ext cx="5943600" cy="2928620"/>
+                      <a:ext cx="5943600" cy="1999615"/>
                     </a:xfrm>
                     <a:prstGeom prst="rect">
                       <a:avLst/>
@@ -356,30 +354,16 @@
       </w:r>
     </w:p>
     <w:p>
-      <w:pPr>
-        <w:rPr>
-          <w:b/>
-          <w:bCs/>
-        </w:rPr>
-      </w:pPr>
-    </w:p>
-    <w:p>
-      <w:pPr>
-        <w:rPr>
-          <w:b/>
-          <w:bCs/>
-        </w:rPr>
-      </w:pPr>
-      <w:bookmarkStart w:id="0" w:name="_GoBack"/>
       <w:r>
         <w:rPr>
           <w:noProof/>
         </w:rPr>
+        <w:lastRenderedPageBreak/>
         <w:drawing>
-          <wp:inline distT="0" distB="0" distL="0" distR="0" wp14:anchorId="79188BF4" wp14:editId="483E59C1">
-            <wp:extent cx="5943600" cy="2590800"/>
+          <wp:inline distT="0" distB="0" distL="0" distR="0" wp14:anchorId="7E67CFED" wp14:editId="55EC7C30">
+            <wp:extent cx="5943600" cy="2766060"/>
             <wp:effectExtent l="0" t="0" r="0" b="0"/>
-            <wp:docPr id="9" name="Picture 9"/>
+            <wp:docPr id="5" name="Picture 5"/>
             <wp:cNvGraphicFramePr>
               <a:graphicFrameLocks xmlns:a="http://schemas.openxmlformats.org/drawingml/2006/main" noChangeAspect="1"/>
             </wp:cNvGraphicFramePr>
@@ -399,6 +383,199 @@
                   <pic:spPr>
                     <a:xfrm>
                       <a:off x="0" y="0"/>
+                      <a:ext cx="5943600" cy="2766060"/>
+                    </a:xfrm>
+                    <a:prstGeom prst="rect">
+                      <a:avLst/>
+                    </a:prstGeom>
+                  </pic:spPr>
+                </pic:pic>
+              </a:graphicData>
+            </a:graphic>
+          </wp:inline>
+        </w:drawing>
+      </w:r>
+    </w:p>
+    <w:p/>
+    <w:p>
+      <w:r>
+        <w:rPr>
+          <w:noProof/>
+        </w:rPr>
+        <w:drawing>
+          <wp:inline distT="0" distB="0" distL="0" distR="0" wp14:anchorId="5B4C85F7" wp14:editId="56890D98">
+            <wp:extent cx="5943600" cy="2120265"/>
+            <wp:effectExtent l="0" t="0" r="0" b="0"/>
+            <wp:docPr id="6" name="Picture 6"/>
+            <wp:cNvGraphicFramePr>
+              <a:graphicFrameLocks xmlns:a="http://schemas.openxmlformats.org/drawingml/2006/main" noChangeAspect="1"/>
+            </wp:cNvGraphicFramePr>
+            <a:graphic xmlns:a="http://schemas.openxmlformats.org/drawingml/2006/main">
+              <a:graphicData uri="http://schemas.openxmlformats.org/drawingml/2006/picture">
+                <pic:pic xmlns:pic="http://schemas.openxmlformats.org/drawingml/2006/picture">
+                  <pic:nvPicPr>
+                    <pic:cNvPr id="1" name=""/>
+                    <pic:cNvPicPr/>
+                  </pic:nvPicPr>
+                  <pic:blipFill>
+                    <a:blip r:embed="rId13"/>
+                    <a:stretch>
+                      <a:fillRect/>
+                    </a:stretch>
+                  </pic:blipFill>
+                  <pic:spPr>
+                    <a:xfrm>
+                      <a:off x="0" y="0"/>
+                      <a:ext cx="5943600" cy="2120265"/>
+                    </a:xfrm>
+                    <a:prstGeom prst="rect">
+                      <a:avLst/>
+                    </a:prstGeom>
+                  </pic:spPr>
+                </pic:pic>
+              </a:graphicData>
+            </a:graphic>
+          </wp:inline>
+        </w:drawing>
+      </w:r>
+    </w:p>
+    <w:p/>
+    <w:p>
+      <w:r>
+        <w:rPr>
+          <w:noProof/>
+        </w:rPr>
+        <w:drawing>
+          <wp:inline distT="0" distB="0" distL="0" distR="0" wp14:anchorId="77EB5BFC" wp14:editId="52BE3CB7">
+            <wp:extent cx="5943600" cy="1410335"/>
+            <wp:effectExtent l="0" t="0" r="0" b="0"/>
+            <wp:docPr id="7" name="Picture 7"/>
+            <wp:cNvGraphicFramePr>
+              <a:graphicFrameLocks xmlns:a="http://schemas.openxmlformats.org/drawingml/2006/main" noChangeAspect="1"/>
+            </wp:cNvGraphicFramePr>
+            <a:graphic xmlns:a="http://schemas.openxmlformats.org/drawingml/2006/main">
+              <a:graphicData uri="http://schemas.openxmlformats.org/drawingml/2006/picture">
+                <pic:pic xmlns:pic="http://schemas.openxmlformats.org/drawingml/2006/picture">
+                  <pic:nvPicPr>
+                    <pic:cNvPr id="1" name=""/>
+                    <pic:cNvPicPr/>
+                  </pic:nvPicPr>
+                  <pic:blipFill>
+                    <a:blip r:embed="rId14"/>
+                    <a:stretch>
+                      <a:fillRect/>
+                    </a:stretch>
+                  </pic:blipFill>
+                  <pic:spPr>
+                    <a:xfrm>
+                      <a:off x="0" y="0"/>
+                      <a:ext cx="5943600" cy="1410335"/>
+                    </a:xfrm>
+                    <a:prstGeom prst="rect">
+                      <a:avLst/>
+                    </a:prstGeom>
+                  </pic:spPr>
+                </pic:pic>
+              </a:graphicData>
+            </a:graphic>
+          </wp:inline>
+        </w:drawing>
+      </w:r>
+    </w:p>
+    <w:p/>
+    <w:p/>
+    <w:p>
+      <w:pPr>
+        <w:rPr>
+          <w:b/>
+          <w:bCs/>
+        </w:rPr>
+      </w:pPr>
+      <w:r>
+        <w:rPr>
+          <w:noProof/>
+        </w:rPr>
+        <w:lastRenderedPageBreak/>
+        <w:drawing>
+          <wp:inline distT="0" distB="0" distL="0" distR="0" wp14:anchorId="202986BA" wp14:editId="04E4FEAA">
+            <wp:extent cx="5943600" cy="2928620"/>
+            <wp:effectExtent l="0" t="0" r="0" b="5080"/>
+            <wp:docPr id="8" name="Picture 8"/>
+            <wp:cNvGraphicFramePr>
+              <a:graphicFrameLocks xmlns:a="http://schemas.openxmlformats.org/drawingml/2006/main" noChangeAspect="1"/>
+            </wp:cNvGraphicFramePr>
+            <a:graphic xmlns:a="http://schemas.openxmlformats.org/drawingml/2006/main">
+              <a:graphicData uri="http://schemas.openxmlformats.org/drawingml/2006/picture">
+                <pic:pic xmlns:pic="http://schemas.openxmlformats.org/drawingml/2006/picture">
+                  <pic:nvPicPr>
+                    <pic:cNvPr id="1" name=""/>
+                    <pic:cNvPicPr/>
+                  </pic:nvPicPr>
+                  <pic:blipFill>
+                    <a:blip r:embed="rId15"/>
+                    <a:stretch>
+                      <a:fillRect/>
+                    </a:stretch>
+                  </pic:blipFill>
+                  <pic:spPr>
+                    <a:xfrm>
+                      <a:off x="0" y="0"/>
+                      <a:ext cx="5943600" cy="2928620"/>
+                    </a:xfrm>
+                    <a:prstGeom prst="rect">
+                      <a:avLst/>
+                    </a:prstGeom>
+                  </pic:spPr>
+                </pic:pic>
+              </a:graphicData>
+            </a:graphic>
+          </wp:inline>
+        </w:drawing>
+      </w:r>
+    </w:p>
+    <w:p>
+      <w:pPr>
+        <w:rPr>
+          <w:b/>
+          <w:bCs/>
+        </w:rPr>
+      </w:pPr>
+    </w:p>
+    <w:p>
+      <w:pPr>
+        <w:rPr>
+          <w:b/>
+          <w:bCs/>
+        </w:rPr>
+      </w:pPr>
+      <w:r>
+        <w:rPr>
+          <w:noProof/>
+        </w:rPr>
+        <w:drawing>
+          <wp:inline distT="0" distB="0" distL="0" distR="0" wp14:anchorId="79188BF4" wp14:editId="483E59C1">
+            <wp:extent cx="5943600" cy="2590800"/>
+            <wp:effectExtent l="0" t="0" r="0" b="0"/>
+            <wp:docPr id="9" name="Picture 9"/>
+            <wp:cNvGraphicFramePr>
+              <a:graphicFrameLocks xmlns:a="http://schemas.openxmlformats.org/drawingml/2006/main" noChangeAspect="1"/>
+            </wp:cNvGraphicFramePr>
+            <a:graphic xmlns:a="http://schemas.openxmlformats.org/drawingml/2006/main">
+              <a:graphicData uri="http://schemas.openxmlformats.org/drawingml/2006/picture">
+                <pic:pic xmlns:pic="http://schemas.openxmlformats.org/drawingml/2006/picture">
+                  <pic:nvPicPr>
+                    <pic:cNvPr id="1" name=""/>
+                    <pic:cNvPicPr/>
+                  </pic:nvPicPr>
+                  <pic:blipFill>
+                    <a:blip r:embed="rId16"/>
+                    <a:stretch>
+                      <a:fillRect/>
+                    </a:stretch>
+                  </pic:blipFill>
+                  <pic:spPr>
+                    <a:xfrm>
+                      <a:off x="0" y="0"/>
                       <a:ext cx="5943600" cy="2590800"/>
                     </a:xfrm>
                     <a:prstGeom prst="rect">
@@ -411,7 +588,6 @@
           </wp:inline>
         </w:drawing>
       </w:r>
-      <w:bookmarkEnd w:id="0"/>
     </w:p>
     <w:p>
       <w:pPr>

</xml_diff>